<commit_message>
P4 falta 3 y 7 matlab
</commit_message>
<xml_diff>
--- a/Practica 4.docx
+++ b/Practica 4.docx
@@ -535,61 +535,225 @@
     </w:p>
     <w:p>
       <w:pPr>
-        <w:pStyle w:val="Prrafodelista"/>
-      </w:pPr>
+        <w:pStyle w:val="Ttulo1"/>
+      </w:pPr>
+      <w:r>
+        <w:t>EJ3</w:t>
+      </w:r>
     </w:p>
     <w:p>
       <w:pPr>
-        <w:pStyle w:val="Prrafodelista"/>
-      </w:pPr>
+        <w:pStyle w:val="Ttulo1"/>
+      </w:pPr>
+      <w:proofErr w:type="spellStart"/>
+      <w:r>
+        <w:t>Ej</w:t>
+      </w:r>
+      <w:proofErr w:type="spellEnd"/>
+      <w:r>
+        <w:t xml:space="preserve"> 4</w:t>
+      </w:r>
     </w:p>
     <w:p>
       <w:pPr>
         <w:pStyle w:val="Prrafodelista"/>
       </w:pPr>
       <w:r>
-        <w:br/>
-      </w:r>
-      <w:r>
-        <w:br/>
-      </w:r>
-      <w:r>
-        <w:t xml:space="preserve">Ejercicio 3 – Aritmética con imágenes </w:t>
-      </w:r>
-      <w:r>
-        <w:br/>
+        <w:t xml:space="preserve">1. </w:t>
+      </w:r>
+      <w:proofErr w:type="gramStart"/>
+      <w:r>
+        <w:t>Tome  de</w:t>
+      </w:r>
+      <w:proofErr w:type="gramEnd"/>
+      <w:r>
+        <w:t xml:space="preserve">  </w:t>
+      </w:r>
+      <w:proofErr w:type="spellStart"/>
+      <w:proofErr w:type="gramStart"/>
+      <w:r>
+        <w:t>PoliformaT</w:t>
+      </w:r>
+      <w:proofErr w:type="spellEnd"/>
+      <w:r>
+        <w:t xml:space="preserve">  el</w:t>
+      </w:r>
+      <w:proofErr w:type="gramEnd"/>
+      <w:r>
+        <w:t xml:space="preserve">  </w:t>
+      </w:r>
+      <w:proofErr w:type="gramStart"/>
+      <w:r>
+        <w:t>script  ‘</w:t>
+      </w:r>
+      <w:proofErr w:type="gramEnd"/>
+      <w:r>
+        <w:t xml:space="preserve">umbralizacion_color.py’.  </w:t>
+      </w:r>
+      <w:proofErr w:type="gramStart"/>
+      <w:r>
+        <w:t>Revise  el</w:t>
+      </w:r>
+      <w:proofErr w:type="gramEnd"/>
+      <w:r>
+        <w:t xml:space="preserve">  </w:t>
+      </w:r>
+      <w:proofErr w:type="gramStart"/>
+      <w:r>
+        <w:t>programa  para</w:t>
+      </w:r>
+      <w:proofErr w:type="gramEnd"/>
+      <w:r>
+        <w:t xml:space="preserve">  </w:t>
+      </w:r>
+      <w:proofErr w:type="gramStart"/>
+      <w:r>
+        <w:t>entender  lo</w:t>
+      </w:r>
+      <w:proofErr w:type="gramEnd"/>
+      <w:r>
+        <w:t xml:space="preserve">  </w:t>
+      </w:r>
+      <w:proofErr w:type="gramStart"/>
+      <w:r>
+        <w:t>que  está</w:t>
+      </w:r>
+      <w:proofErr w:type="gramEnd"/>
+      <w:r>
         <w:t xml:space="preserve"> </w:t>
       </w:r>
       <w:r>
         <w:br/>
-        <w:t>1. Lea las imágenes ‘</w:t>
+      </w:r>
+      <w:proofErr w:type="gramStart"/>
+      <w:r>
+        <w:t>haciendo  y</w:t>
+      </w:r>
+      <w:proofErr w:type="gramEnd"/>
+      <w:r>
+        <w:t xml:space="preserve">  </w:t>
+      </w:r>
+      <w:proofErr w:type="gramStart"/>
+      <w:r>
+        <w:t>complete  las</w:t>
+      </w:r>
+      <w:proofErr w:type="gramEnd"/>
+      <w:r>
+        <w:t xml:space="preserve">  </w:t>
+      </w:r>
+      <w:proofErr w:type="gramStart"/>
+      <w:r>
+        <w:t>funciones  que</w:t>
+      </w:r>
+      <w:proofErr w:type="gramEnd"/>
+      <w:r>
+        <w:t xml:space="preserve">  </w:t>
+      </w:r>
+      <w:proofErr w:type="gramStart"/>
+      <w:r>
+        <w:t>faltan  para</w:t>
+      </w:r>
+      <w:proofErr w:type="gramEnd"/>
+      <w:r>
+        <w:t xml:space="preserve">  </w:t>
+      </w:r>
+      <w:proofErr w:type="gramStart"/>
+      <w:r>
+        <w:t>convertir  de</w:t>
+      </w:r>
+      <w:proofErr w:type="gramEnd"/>
+      <w:r>
+        <w:t xml:space="preserve">  </w:t>
+      </w:r>
+      <w:proofErr w:type="gramStart"/>
+      <w:r>
+        <w:t>BGR  a</w:t>
+      </w:r>
+      <w:proofErr w:type="gramEnd"/>
+      <w:r>
+        <w:t xml:space="preserve">  </w:t>
+      </w:r>
+      <w:proofErr w:type="gramStart"/>
+      <w:r>
+        <w:t>HSV  y</w:t>
+      </w:r>
+      <w:proofErr w:type="gramEnd"/>
+      <w:r>
+        <w:t xml:space="preserve">  </w:t>
+      </w:r>
+      <w:proofErr w:type="gramStart"/>
+      <w:r>
+        <w:t>busque  la</w:t>
+      </w:r>
+      <w:proofErr w:type="gramEnd"/>
+      <w:r>
+        <w:t xml:space="preserve">  </w:t>
+      </w:r>
+      <w:proofErr w:type="gramStart"/>
+      <w:r>
+        <w:t>información  de</w:t>
+      </w:r>
+      <w:proofErr w:type="gramEnd"/>
+      <w:r>
+        <w:t xml:space="preserve"> </w:t>
+      </w:r>
+      <w:r>
+        <w:br/>
       </w:r>
       <w:proofErr w:type="spellStart"/>
       <w:r>
-        <w:t>cameraman.tif</w:t>
+        <w:t>OpenCV</w:t>
       </w:r>
       <w:proofErr w:type="spellEnd"/>
       <w:r>
-        <w:t>’ y “</w:t>
-      </w:r>
-      <w:proofErr w:type="spellStart"/>
-      <w:r>
-        <w:t>moon.tif</w:t>
-      </w:r>
-      <w:proofErr w:type="spellEnd"/>
-      <w:r>
-        <w:t xml:space="preserve">”, que se encuentras en la instalación de MATLAB.  2. Redimensiónelas para que tengan el mismo tamaño, por ejemplo 256 x 256.  3. Realice algunas operaciones aritméticas entre ellas y visualice el resultado.  4. Realice la combinación lineal siguiente y visualice: </w:t>
-      </w:r>
-      <w:r>
-        <w:br/>
-        <w:t xml:space="preserve">S = CAM * 1.8 – MOON * 1.2 + 128 </w:t>
+        <w:t xml:space="preserve"> de la función cv2.inRange</w:t>
+      </w:r>
+      <w:proofErr w:type="gramStart"/>
+      <w:r>
+        <w:t>(....</w:t>
+      </w:r>
+      <w:proofErr w:type="gramEnd"/>
+      <w:r>
+        <w:t xml:space="preserve">.) e inserte ésta en el código. </w:t>
+      </w:r>
+      <w:r>
+        <w:br/>
+        <w:t xml:space="preserve"> </w:t>
+      </w:r>
+      <w:r>
+        <w:br/>
+        <w:t xml:space="preserve">2. Pruebe con distintas imágenes de la carpeta de cartas de póker. </w:t>
+      </w:r>
+      <w:r>
+        <w:br/>
+        <w:t xml:space="preserve"> </w:t>
+      </w:r>
+      <w:r>
+        <w:br/>
+        <w:t xml:space="preserve">3. Establezca los umbrales de H y S para segmentar el fondo verde y verifique que funciona bien para todas </w:t>
+      </w:r>
+      <w:r>
+        <w:br/>
+        <w:t>las cartas.</w:t>
+      </w:r>
+    </w:p>
+    <w:p>
+      <w:pPr>
+        <w:pStyle w:val="Ttulo1"/>
+      </w:pPr>
+      <w:r>
+        <w:lastRenderedPageBreak/>
+        <w:br/>
+      </w:r>
+      <w:r>
+        <w:br/>
       </w:r>
       <w:r>
         <w:drawing>
-          <wp:inline distT="0" distB="0" distL="0" distR="0" wp14:anchorId="5E3AC441" wp14:editId="1380D933">
-            <wp:extent cx="5400040" cy="3656330"/>
-            <wp:effectExtent l="0" t="0" r="0" b="1270"/>
-            <wp:docPr id="1271456055" name="Imagen 1" descr="Foto montaje de un gato&#10;&#10;El contenido generado por IA puede ser incorrecto."/>
+          <wp:inline distT="0" distB="0" distL="0" distR="0" wp14:anchorId="0E806153" wp14:editId="12340D4A">
+            <wp:extent cx="5400040" cy="4657090"/>
+            <wp:effectExtent l="0" t="0" r="0" b="0"/>
+            <wp:docPr id="1581168673" name="Imagen 1"/>
             <wp:cNvGraphicFramePr>
               <a:graphicFrameLocks xmlns:a="http://schemas.openxmlformats.org/drawingml/2006/main" noChangeAspect="1"/>
             </wp:cNvGraphicFramePr>
@@ -597,7 +761,7 @@
               <a:graphicData uri="http://schemas.openxmlformats.org/drawingml/2006/picture">
                 <pic:pic xmlns:pic="http://schemas.openxmlformats.org/drawingml/2006/picture">
                   <pic:nvPicPr>
-                    <pic:cNvPr id="1271456055" name="Imagen 1" descr="Foto montaje de un gato&#10;&#10;El contenido generado por IA puede ser incorrecto."/>
+                    <pic:cNvPr id="1581168673" name=""/>
                     <pic:cNvPicPr/>
                   </pic:nvPicPr>
                   <pic:blipFill>
@@ -609,7 +773,7 @@
                   <pic:spPr>
                     <a:xfrm>
                       <a:off x="0" y="0"/>
-                      <a:ext cx="5400040" cy="3656330"/>
+                      <a:ext cx="5400040" cy="4657090"/>
                     </a:xfrm>
                     <a:prstGeom prst="rect">
                       <a:avLst/>
@@ -621,39 +785,113 @@
           </wp:inline>
         </w:drawing>
       </w:r>
+      <w:r>
+        <w:br/>
+      </w:r>
+      <w:r>
+        <w:br/>
+        <w:t>EJ 5</w:t>
+      </w:r>
     </w:p>
     <w:p>
       <w:pPr>
         <w:pStyle w:val="Prrafodelista"/>
-      </w:pPr>
+        <w:numPr>
+          <w:ilvl w:val="0"/>
+          <w:numId w:val="2"/>
+        </w:numPr>
+      </w:pPr>
+      <w:proofErr w:type="gramStart"/>
+      <w:r>
+        <w:t>Tome  de</w:t>
+      </w:r>
+      <w:proofErr w:type="gramEnd"/>
+      <w:r>
+        <w:t xml:space="preserve">  </w:t>
+      </w:r>
+      <w:proofErr w:type="gramStart"/>
+      <w:r>
+        <w:t>script  anterior</w:t>
+      </w:r>
+      <w:proofErr w:type="gramEnd"/>
+      <w:r>
+        <w:t xml:space="preserve">  </w:t>
+      </w:r>
+      <w:proofErr w:type="gramStart"/>
+      <w:r>
+        <w:t>y  cree</w:t>
+      </w:r>
+      <w:proofErr w:type="gramEnd"/>
+      <w:r>
+        <w:t xml:space="preserve">  </w:t>
+      </w:r>
+      <w:proofErr w:type="gramStart"/>
+      <w:r>
+        <w:t>un  nuevo</w:t>
+      </w:r>
+      <w:proofErr w:type="gramEnd"/>
+      <w:r>
+        <w:t xml:space="preserve">  </w:t>
+      </w:r>
+      <w:proofErr w:type="gramStart"/>
+      <w:r>
+        <w:t>archivo  denominado</w:t>
+      </w:r>
+      <w:proofErr w:type="gramEnd"/>
+      <w:r>
+        <w:t xml:space="preserve">  ‘componentes_conectadas.py’.  </w:t>
+      </w:r>
+      <w:proofErr w:type="gramStart"/>
+      <w:r>
+        <w:t>Revise  el</w:t>
+      </w:r>
+      <w:proofErr w:type="gramEnd"/>
+      <w:r>
+        <w:t xml:space="preserve"> </w:t>
+      </w:r>
+      <w:r>
+        <w:br/>
+        <w:t xml:space="preserve">programa para entender lo que está haciendo y pruebe con distintas imágenes de la carpeta de cartas de </w:t>
+      </w:r>
+      <w:r>
+        <w:br/>
+        <w:t xml:space="preserve">póker. </w:t>
+      </w:r>
     </w:p>
     <w:p>
       <w:pPr>
         <w:pStyle w:val="Prrafodelista"/>
-      </w:pPr>
-      <w:r>
-        <w:t xml:space="preserve">Practica 4 </w:t>
+        <w:numPr>
+          <w:ilvl w:val="0"/>
+          <w:numId w:val="2"/>
+        </w:numPr>
+      </w:pPr>
+      <w:r>
+        <w:t xml:space="preserve">Cambie el código para que funcione con 8 conexión. </w:t>
+      </w:r>
+      <w:proofErr w:type="spellStart"/>
+      <w:r>
+        <w:t>Prueve</w:t>
+      </w:r>
+      <w:proofErr w:type="spellEnd"/>
+      <w:r>
+        <w:t xml:space="preserve"> cambiando el área mínima.</w:t>
+      </w:r>
+      <w:r>
+        <w:br/>
       </w:r>
     </w:p>
     <w:p>
-      <w:r>
-        <w:br w:type="page"/>
-      </w:r>
-    </w:p>
-    <w:p>
-      <w:pPr>
-        <w:pStyle w:val="Prrafodelista"/>
-      </w:pPr>
-      <w:r>
-        <w:rPr>
-          <w:u w:val="single"/>
-        </w:rPr>
+      <w:pPr>
+        <w:ind w:left="360"/>
+      </w:pPr>
+      <w:r>
         <w:lastRenderedPageBreak/>
         <w:drawing>
-          <wp:inline distT="0" distB="0" distL="0" distR="0" wp14:anchorId="7C3021C0" wp14:editId="7739F838">
-            <wp:extent cx="5400040" cy="5220335"/>
+          <wp:inline distT="0" distB="0" distL="0" distR="0" wp14:anchorId="5659A43B" wp14:editId="52570544">
+            <wp:extent cx="5400040" cy="4879340"/>
             <wp:effectExtent l="0" t="0" r="0" b="0"/>
-            <wp:docPr id="1621451402" name="Imagen 1" descr="Gráfico, Gráfico de superficie&#10;&#10;El contenido generado por IA puede ser incorrecto."/>
+            <wp:docPr id="410053680" name="Imagen 1" descr="Interfaz de usuario gráfica, Aplicación&#10;&#10;El contenido generado por IA puede ser incorrecto."/>
             <wp:cNvGraphicFramePr>
               <a:graphicFrameLocks xmlns:a="http://schemas.openxmlformats.org/drawingml/2006/main" noChangeAspect="1"/>
             </wp:cNvGraphicFramePr>
@@ -661,7 +899,7 @@
               <a:graphicData uri="http://schemas.openxmlformats.org/drawingml/2006/picture">
                 <pic:pic xmlns:pic="http://schemas.openxmlformats.org/drawingml/2006/picture">
                   <pic:nvPicPr>
-                    <pic:cNvPr id="1621451402" name="Imagen 1" descr="Gráfico, Gráfico de superficie&#10;&#10;El contenido generado por IA puede ser incorrecto."/>
+                    <pic:cNvPr id="410053680" name="Imagen 1" descr="Interfaz de usuario gráfica, Aplicación&#10;&#10;El contenido generado por IA puede ser incorrecto."/>
                     <pic:cNvPicPr/>
                   </pic:nvPicPr>
                   <pic:blipFill>
@@ -673,7 +911,7 @@
                   <pic:spPr>
                     <a:xfrm>
                       <a:off x="0" y="0"/>
-                      <a:ext cx="5400040" cy="5220335"/>
+                      <a:ext cx="5400040" cy="4879340"/>
                     </a:xfrm>
                     <a:prstGeom prst="rect">
                       <a:avLst/>
@@ -685,6 +923,267 @@
           </wp:inline>
         </w:drawing>
       </w:r>
+    </w:p>
+    <w:p>
+      <w:pPr>
+        <w:pStyle w:val="Ttulo1"/>
+      </w:pPr>
+      <w:r>
+        <w:t>EJ 6</w:t>
+      </w:r>
+    </w:p>
+    <w:p>
+      <w:r>
+        <w:t>1. Añada al código anterior la obtención del recuadro (</w:t>
+      </w:r>
+      <w:proofErr w:type="spellStart"/>
+      <w:r>
+        <w:t>Bounding</w:t>
+      </w:r>
+      <w:proofErr w:type="spellEnd"/>
+      <w:r>
+        <w:t xml:space="preserve"> Box) de cada objeto que supera el filtro de </w:t>
+      </w:r>
+      <w:r>
+        <w:br/>
+        <w:t>tamaño y muéstrelo en la imagen original mediante cv2.rectangle(</w:t>
+      </w:r>
+      <w:proofErr w:type="spellStart"/>
+      <w:proofErr w:type="gramStart"/>
+      <w:r>
+        <w:t>image</w:t>
+      </w:r>
+      <w:proofErr w:type="spellEnd"/>
+      <w:r>
+        <w:t xml:space="preserve">,  </w:t>
+      </w:r>
+      <w:proofErr w:type="spellStart"/>
+      <w:r>
+        <w:t>start</w:t>
+      </w:r>
+      <w:proofErr w:type="gramEnd"/>
+      <w:r>
+        <w:t>_</w:t>
+      </w:r>
+      <w:proofErr w:type="gramStart"/>
+      <w:r>
+        <w:t>point</w:t>
+      </w:r>
+      <w:proofErr w:type="spellEnd"/>
+      <w:r>
+        <w:t xml:space="preserve">,  </w:t>
+      </w:r>
+      <w:proofErr w:type="spellStart"/>
+      <w:r>
+        <w:t>end</w:t>
+      </w:r>
+      <w:proofErr w:type="gramEnd"/>
+      <w:r>
+        <w:t>_point</w:t>
+      </w:r>
+      <w:proofErr w:type="spellEnd"/>
+      <w:r>
+        <w:t xml:space="preserve">, color, </w:t>
+      </w:r>
+      <w:r>
+        <w:br/>
+      </w:r>
+      <w:proofErr w:type="spellStart"/>
+      <w:r>
+        <w:t>thickness</w:t>
+      </w:r>
+      <w:proofErr w:type="spellEnd"/>
+      <w:r>
+        <w:t xml:space="preserve">). Utilice al color azul claro (255,255,0) y grosor de 10 </w:t>
+      </w:r>
+      <w:proofErr w:type="spellStart"/>
+      <w:r>
+        <w:t>px</w:t>
+      </w:r>
+      <w:proofErr w:type="spellEnd"/>
+      <w:r>
+        <w:t xml:space="preserve">. </w:t>
+      </w:r>
+      <w:r>
+        <w:br/>
+        <w:t xml:space="preserve">2. Ídem que lo anterior, pero mostrando el centroide </w:t>
+      </w:r>
+      <w:proofErr w:type="gramStart"/>
+      <w:r>
+        <w:t>mediante  cv2.circle</w:t>
+      </w:r>
+      <w:proofErr w:type="gramEnd"/>
+      <w:r>
+        <w:t>(</w:t>
+      </w:r>
+      <w:proofErr w:type="spellStart"/>
+      <w:r>
+        <w:t>image</w:t>
+      </w:r>
+      <w:proofErr w:type="spellEnd"/>
+      <w:r>
+        <w:t xml:space="preserve">, </w:t>
+      </w:r>
+      <w:proofErr w:type="spellStart"/>
+      <w:r>
+        <w:t>center_coord</w:t>
+      </w:r>
+      <w:proofErr w:type="spellEnd"/>
+      <w:r>
+        <w:t xml:space="preserve">, </w:t>
+      </w:r>
+      <w:proofErr w:type="spellStart"/>
+      <w:r>
+        <w:t>radius</w:t>
+      </w:r>
+      <w:proofErr w:type="spellEnd"/>
+      <w:r>
+        <w:t xml:space="preserve">, color, </w:t>
+      </w:r>
+      <w:r>
+        <w:br/>
+      </w:r>
+      <w:proofErr w:type="spellStart"/>
+      <w:r>
+        <w:t>thickness</w:t>
+      </w:r>
+      <w:proofErr w:type="spellEnd"/>
+      <w:r>
+        <w:t xml:space="preserve">). Utilice el color amarillo (255,255,0), radio 4 y grosor 5. </w:t>
+      </w:r>
+      <w:r>
+        <w:br/>
+        <w:t xml:space="preserve">3. Pruebe con distintas imágenes de la carpeta de cartas de </w:t>
+      </w:r>
+      <w:proofErr w:type="spellStart"/>
+      <w:r>
+        <w:t>póke</w:t>
+      </w:r>
+      <w:proofErr w:type="spellEnd"/>
+    </w:p>
+    <w:p/>
+    <w:p/>
+    <w:p>
+      <w:pPr>
+        <w:pStyle w:val="Ttulo1"/>
+      </w:pPr>
+      <w:r>
+        <w:lastRenderedPageBreak/>
+        <w:t>EJ 7</w:t>
+      </w:r>
+    </w:p>
+    <w:p>
+      <w:r>
+        <w:t xml:space="preserve">1. </w:t>
+      </w:r>
+      <w:proofErr w:type="gramStart"/>
+      <w:r>
+        <w:t>Añada  la</w:t>
+      </w:r>
+      <w:proofErr w:type="gramEnd"/>
+      <w:r>
+        <w:t xml:space="preserve">  </w:t>
+      </w:r>
+      <w:proofErr w:type="gramStart"/>
+      <w:r>
+        <w:t>función  anterior</w:t>
+      </w:r>
+      <w:proofErr w:type="gramEnd"/>
+      <w:r>
+        <w:t xml:space="preserve">  </w:t>
+      </w:r>
+      <w:proofErr w:type="gramStart"/>
+      <w:r>
+        <w:t>al  archivo</w:t>
+      </w:r>
+      <w:proofErr w:type="gramEnd"/>
+      <w:r>
+        <w:t xml:space="preserve">  ‘componentes_conectadas.py</w:t>
+      </w:r>
+      <w:proofErr w:type="gramStart"/>
+      <w:r>
+        <w:t>’  y</w:t>
+      </w:r>
+      <w:proofErr w:type="gramEnd"/>
+      <w:r>
+        <w:t xml:space="preserve">  </w:t>
+      </w:r>
+      <w:proofErr w:type="gramStart"/>
+      <w:r>
+        <w:t>muestre  la</w:t>
+      </w:r>
+      <w:proofErr w:type="gramEnd"/>
+      <w:r>
+        <w:t xml:space="preserve">  </w:t>
+      </w:r>
+      <w:proofErr w:type="gramStart"/>
+      <w:r>
+        <w:t>imagen  de</w:t>
+      </w:r>
+      <w:proofErr w:type="gramEnd"/>
+      <w:r>
+        <w:t xml:space="preserve">  etiquetas </w:t>
+      </w:r>
+      <w:r>
+        <w:br/>
+        <w:t xml:space="preserve">coloreadas en una nueva ventana, además de las anteriores. </w:t>
+      </w:r>
+      <w:r>
+        <w:br/>
+        <w:t xml:space="preserve"> </w:t>
+      </w:r>
+      <w:r>
+        <w:br/>
+        <w:t xml:space="preserve">2. Pruebe con distintas imágenes de la carpeta de cartas de póker.  </w:t>
+      </w:r>
+      <w:r>
+        <w:drawing>
+          <wp:inline distT="0" distB="0" distL="0" distR="0" wp14:anchorId="4505D175" wp14:editId="75F0F6B1">
+            <wp:extent cx="5400040" cy="2489835"/>
+            <wp:effectExtent l="0" t="0" r="0" b="5715"/>
+            <wp:docPr id="308217082" name="Imagen 1" descr="Interfaz de usuario gráfica, Aplicación&#10;&#10;El contenido generado por IA puede ser incorrecto."/>
+            <wp:cNvGraphicFramePr>
+              <a:graphicFrameLocks xmlns:a="http://schemas.openxmlformats.org/drawingml/2006/main" noChangeAspect="1"/>
+            </wp:cNvGraphicFramePr>
+            <a:graphic xmlns:a="http://schemas.openxmlformats.org/drawingml/2006/main">
+              <a:graphicData uri="http://schemas.openxmlformats.org/drawingml/2006/picture">
+                <pic:pic xmlns:pic="http://schemas.openxmlformats.org/drawingml/2006/picture">
+                  <pic:nvPicPr>
+                    <pic:cNvPr id="308217082" name="Imagen 1" descr="Interfaz de usuario gráfica, Aplicación&#10;&#10;El contenido generado por IA puede ser incorrecto."/>
+                    <pic:cNvPicPr/>
+                  </pic:nvPicPr>
+                  <pic:blipFill>
+                    <a:blip r:embed="rId9"/>
+                    <a:stretch>
+                      <a:fillRect/>
+                    </a:stretch>
+                  </pic:blipFill>
+                  <pic:spPr>
+                    <a:xfrm>
+                      <a:off x="0" y="0"/>
+                      <a:ext cx="5400040" cy="2489835"/>
+                    </a:xfrm>
+                    <a:prstGeom prst="rect">
+                      <a:avLst/>
+                    </a:prstGeom>
+                  </pic:spPr>
+                </pic:pic>
+              </a:graphicData>
+            </a:graphic>
+          </wp:inline>
+        </w:drawing>
+      </w:r>
+    </w:p>
+    <w:p/>
+    <w:p/>
+    <w:p/>
+    <w:p>
+      <w:pPr>
+        <w:jc w:val="right"/>
+        <w:rPr>
+          <w:u w:val="single"/>
+        </w:rPr>
+      </w:pPr>
     </w:p>
     <w:sectPr>
       <w:pgSz w:w="11906" w:h="16838"/>
@@ -787,8 +1286,100 @@
       </w:pPr>
     </w:lvl>
   </w:abstractNum>
+  <w:abstractNum w:abstractNumId="1" w15:restartNumberingAfterBreak="0">
+    <w:nsid w:val="6DFC1D49"/>
+    <w:multiLevelType w:val="hybridMultilevel"/>
+    <w:tmpl w:val="32D0A27A"/>
+    <w:lvl w:ilvl="0" w:tplc="0C0A000F">
+      <w:start w:val="1"/>
+      <w:numFmt w:val="decimal"/>
+      <w:lvlText w:val="%1."/>
+      <w:lvlJc w:val="left"/>
+      <w:pPr>
+        <w:ind w:left="720" w:hanging="360"/>
+      </w:pPr>
+      <w:rPr>
+        <w:rFonts w:hint="default"/>
+      </w:rPr>
+    </w:lvl>
+    <w:lvl w:ilvl="1" w:tplc="0C0A0019" w:tentative="1">
+      <w:start w:val="1"/>
+      <w:numFmt w:val="lowerLetter"/>
+      <w:lvlText w:val="%2."/>
+      <w:lvlJc w:val="left"/>
+      <w:pPr>
+        <w:ind w:left="1440" w:hanging="360"/>
+      </w:pPr>
+    </w:lvl>
+    <w:lvl w:ilvl="2" w:tplc="0C0A001B" w:tentative="1">
+      <w:start w:val="1"/>
+      <w:numFmt w:val="lowerRoman"/>
+      <w:lvlText w:val="%3."/>
+      <w:lvlJc w:val="right"/>
+      <w:pPr>
+        <w:ind w:left="2160" w:hanging="180"/>
+      </w:pPr>
+    </w:lvl>
+    <w:lvl w:ilvl="3" w:tplc="0C0A000F" w:tentative="1">
+      <w:start w:val="1"/>
+      <w:numFmt w:val="decimal"/>
+      <w:lvlText w:val="%4."/>
+      <w:lvlJc w:val="left"/>
+      <w:pPr>
+        <w:ind w:left="2880" w:hanging="360"/>
+      </w:pPr>
+    </w:lvl>
+    <w:lvl w:ilvl="4" w:tplc="0C0A0019" w:tentative="1">
+      <w:start w:val="1"/>
+      <w:numFmt w:val="lowerLetter"/>
+      <w:lvlText w:val="%5."/>
+      <w:lvlJc w:val="left"/>
+      <w:pPr>
+        <w:ind w:left="3600" w:hanging="360"/>
+      </w:pPr>
+    </w:lvl>
+    <w:lvl w:ilvl="5" w:tplc="0C0A001B" w:tentative="1">
+      <w:start w:val="1"/>
+      <w:numFmt w:val="lowerRoman"/>
+      <w:lvlText w:val="%6."/>
+      <w:lvlJc w:val="right"/>
+      <w:pPr>
+        <w:ind w:left="4320" w:hanging="180"/>
+      </w:pPr>
+    </w:lvl>
+    <w:lvl w:ilvl="6" w:tplc="0C0A000F" w:tentative="1">
+      <w:start w:val="1"/>
+      <w:numFmt w:val="decimal"/>
+      <w:lvlText w:val="%7."/>
+      <w:lvlJc w:val="left"/>
+      <w:pPr>
+        <w:ind w:left="5040" w:hanging="360"/>
+      </w:pPr>
+    </w:lvl>
+    <w:lvl w:ilvl="7" w:tplc="0C0A0019" w:tentative="1">
+      <w:start w:val="1"/>
+      <w:numFmt w:val="lowerLetter"/>
+      <w:lvlText w:val="%8."/>
+      <w:lvlJc w:val="left"/>
+      <w:pPr>
+        <w:ind w:left="5760" w:hanging="360"/>
+      </w:pPr>
+    </w:lvl>
+    <w:lvl w:ilvl="8" w:tplc="0C0A001B" w:tentative="1">
+      <w:start w:val="1"/>
+      <w:numFmt w:val="lowerRoman"/>
+      <w:lvlText w:val="%9."/>
+      <w:lvlJc w:val="right"/>
+      <w:pPr>
+        <w:ind w:left="6480" w:hanging="180"/>
+      </w:pPr>
+    </w:lvl>
+  </w:abstractNum>
   <w:num w:numId="1" w16cid:durableId="1493912696">
     <w:abstractNumId w:val="0"/>
+  </w:num>
+  <w:num w:numId="2" w16cid:durableId="32388369">
+    <w:abstractNumId w:val="1"/>
   </w:num>
 </w:numbering>
 </file>

</xml_diff>